<commit_message>
started the refactoring of tagging system
</commit_message>
<xml_diff>
--- a/examples/tagLoopExample.docx
+++ b/examples/tagLoopExample.docx
@@ -41,21 +41,9 @@
       <w:pPr>
         <w:pStyle w:val="Titre"/>
       </w:pPr>
-      <w:bookmarkStart w:id="0" w:name="_GoBack"/>
-      <w:bookmarkEnd w:id="0"/>
-      <w:proofErr w:type="spellStart"/>
-      <w:r>
-        <w:t>Votre</w:t>
-      </w:r>
-      <w:proofErr w:type="spellEnd"/>
-      <w:r>
-        <w:t xml:space="preserve"> proposition </w:t>
-      </w:r>
-      <w:proofErr w:type="spellStart"/>
-      <w:r>
-        <w:t>commerciale</w:t>
-      </w:r>
-      <w:proofErr w:type="spellEnd"/>
+      <w:r>
+        <w:t>Votre proposition commerciale</w:t>
+      </w:r>
     </w:p>
     <w:p>
       <w:pPr>
@@ -73,13 +61,8 @@
       <w:r>
         <w:t>#</w:t>
       </w:r>
-      <w:proofErr w:type="spellStart"/>
-      <w:r>
-        <w:t>debut_offre</w:t>
-      </w:r>
-      <w:proofErr w:type="spellEnd"/>
-      <w:r>
-        <w:t>}</w:t>
+      <w:r>
+        <w:t>debut_offre}</w:t>
       </w:r>
     </w:p>
     <w:p>
@@ -87,33 +70,15 @@
         <w:pStyle w:val="Titre1"/>
       </w:pPr>
       <w:r>
-        <w:t xml:space="preserve">Mon </w:t>
-      </w:r>
-      <w:proofErr w:type="spellStart"/>
-      <w:r>
-        <w:t>titre</w:t>
-      </w:r>
-      <w:proofErr w:type="spellEnd"/>
+        <w:t>Mon titre</w:t>
+      </w:r>
     </w:p>
     <w:p>
       <w:pPr>
         <w:pStyle w:val="Titre2"/>
       </w:pPr>
-      <w:proofErr w:type="spellStart"/>
-      <w:r>
-        <w:t>Titre</w:t>
-      </w:r>
-      <w:proofErr w:type="spellEnd"/>
-      <w:r>
-        <w:t xml:space="preserve"> {</w:t>
-      </w:r>
-      <w:proofErr w:type="spellStart"/>
-      <w:r>
-        <w:t>titre</w:t>
-      </w:r>
-      <w:proofErr w:type="spellEnd"/>
-      <w:r>
-        <w:t>}</w:t>
+      <w:r>
+        <w:t>Titre {titre}</w:t>
       </w:r>
     </w:p>
     <w:p>
@@ -123,320 +88,59 @@
     </w:p>
     <w:p>
       <w:r>
-        <w:t xml:space="preserve">Le prix total </w:t>
-      </w:r>
-      <w:proofErr w:type="spellStart"/>
-      <w:proofErr w:type="gramStart"/>
-      <w:r>
-        <w:t>est</w:t>
-      </w:r>
-      <w:proofErr w:type="spellEnd"/>
-      <w:proofErr w:type="gramEnd"/>
-      <w:r>
-        <w:t xml:space="preserve"> de {</w:t>
-      </w:r>
-      <w:proofErr w:type="spellStart"/>
-      <w:r>
-        <w:t>prix_total</w:t>
-      </w:r>
-      <w:proofErr w:type="spellEnd"/>
-      <w:r>
-        <w:t xml:space="preserve">}, et le </w:t>
-      </w:r>
-      <w:proofErr w:type="spellStart"/>
-      <w:r>
-        <w:t>nombre</w:t>
-      </w:r>
-      <w:proofErr w:type="spellEnd"/>
-      <w:r>
-        <w:t xml:space="preserve"> de </w:t>
-      </w:r>
-      <w:proofErr w:type="spellStart"/>
-      <w:r>
-        <w:t>semaines</w:t>
-      </w:r>
-      <w:proofErr w:type="spellEnd"/>
-      <w:r>
-        <w:t xml:space="preserve"> de {</w:t>
-      </w:r>
-      <w:proofErr w:type="spellStart"/>
-      <w:r>
-        <w:t>nombre_semaine</w:t>
-      </w:r>
-      <w:proofErr w:type="spellEnd"/>
-      <w:r>
-        <w:t>}</w:t>
-      </w:r>
-    </w:p>
-    <w:p>
-      <w:proofErr w:type="spellStart"/>
-      <w:r>
-        <w:t>Lala</w:t>
-      </w:r>
-      <w:proofErr w:type="spellEnd"/>
+        <w:t>Le prix total est de {prix_total}, et le nombre de semaines de {nombre_semaine}</w:t>
+      </w:r>
+    </w:p>
+    <w:p>
+      <w:r>
+        <w:t>Lala Lorem ispsum dolor sit amet</w:t>
+      </w:r>
       <w:r>
         <w:t xml:space="preserve"> </w:t>
       </w:r>
-      <w:proofErr w:type="spellStart"/>
-      <w:r>
-        <w:t>Lorem</w:t>
-      </w:r>
-      <w:proofErr w:type="spellEnd"/>
+      <w:r>
+        <w:t>Lala Lorem ispsum dolor sit amet</w:t>
+      </w:r>
       <w:r>
         <w:t xml:space="preserve"> </w:t>
       </w:r>
-      <w:proofErr w:type="spellStart"/>
-      <w:r>
-        <w:t>ispsum</w:t>
-      </w:r>
-      <w:proofErr w:type="spellEnd"/>
-      <w:r>
-        <w:t xml:space="preserve"> dolor sit </w:t>
-      </w:r>
-      <w:proofErr w:type="spellStart"/>
-      <w:r>
-        <w:t>amet</w:t>
-      </w:r>
-      <w:proofErr w:type="spellEnd"/>
+      <w:r>
+        <w:t>Lala Lorem ispsum dolor sit amet</w:t>
+      </w:r>
       <w:r>
         <w:t xml:space="preserve"> </w:t>
       </w:r>
-      <w:proofErr w:type="spellStart"/>
-      <w:r>
-        <w:t>Lala</w:t>
-      </w:r>
-      <w:proofErr w:type="spellEnd"/>
+      <w:r>
+        <w:t>Lala Lorem ispsum dolor sit amet</w:t>
+      </w:r>
       <w:r>
         <w:t xml:space="preserve"> </w:t>
       </w:r>
-      <w:proofErr w:type="spellStart"/>
-      <w:r>
-        <w:t>Lorem</w:t>
-      </w:r>
-      <w:proofErr w:type="spellEnd"/>
+      <w:r>
+        <w:t>Lala Lorem ispsum dolor sit amet</w:t>
+      </w:r>
       <w:r>
         <w:t xml:space="preserve"> </w:t>
       </w:r>
-      <w:proofErr w:type="spellStart"/>
-      <w:r>
-        <w:t>ispsum</w:t>
-      </w:r>
-      <w:proofErr w:type="spellEnd"/>
-      <w:r>
-        <w:t xml:space="preserve"> dolor sit </w:t>
-      </w:r>
-      <w:proofErr w:type="spellStart"/>
-      <w:r>
-        <w:t>amet</w:t>
-      </w:r>
-      <w:proofErr w:type="spellEnd"/>
+      <w:r>
+        <w:t>Lala Lorem ispsum dolor sit amet</w:t>
+      </w:r>
       <w:r>
         <w:t xml:space="preserve"> </w:t>
       </w:r>
-      <w:proofErr w:type="spellStart"/>
-      <w:r>
-        <w:t>Lala</w:t>
-      </w:r>
-      <w:proofErr w:type="spellEnd"/>
+      <w:r>
+        <w:t>Lala Lorem ispsum dolor sit amet</w:t>
+      </w:r>
       <w:r>
         <w:t xml:space="preserve"> </w:t>
       </w:r>
-      <w:proofErr w:type="spellStart"/>
-      <w:r>
-        <w:t>Lorem</w:t>
-      </w:r>
-      <w:proofErr w:type="spellEnd"/>
-      <w:r>
-        <w:t xml:space="preserve"> </w:t>
-      </w:r>
-      <w:proofErr w:type="spellStart"/>
-      <w:r>
-        <w:t>ispsum</w:t>
-      </w:r>
-      <w:proofErr w:type="spellEnd"/>
-      <w:r>
-        <w:t xml:space="preserve"> dolor sit </w:t>
-      </w:r>
-      <w:proofErr w:type="spellStart"/>
-      <w:r>
-        <w:t>amet</w:t>
-      </w:r>
-      <w:proofErr w:type="spellEnd"/>
-      <w:r>
-        <w:t xml:space="preserve"> </w:t>
-      </w:r>
-      <w:proofErr w:type="spellStart"/>
-      <w:r>
-        <w:t>Lala</w:t>
-      </w:r>
-      <w:proofErr w:type="spellEnd"/>
-      <w:r>
-        <w:t xml:space="preserve"> </w:t>
-      </w:r>
-      <w:proofErr w:type="spellStart"/>
-      <w:r>
-        <w:t>Lorem</w:t>
-      </w:r>
-      <w:proofErr w:type="spellEnd"/>
-      <w:r>
-        <w:t xml:space="preserve"> </w:t>
-      </w:r>
-      <w:proofErr w:type="spellStart"/>
-      <w:r>
-        <w:t>ispsum</w:t>
-      </w:r>
-      <w:proofErr w:type="spellEnd"/>
-      <w:r>
-        <w:t xml:space="preserve"> dolor sit </w:t>
-      </w:r>
-      <w:proofErr w:type="spellStart"/>
-      <w:r>
-        <w:t>amet</w:t>
-      </w:r>
-      <w:proofErr w:type="spellEnd"/>
-      <w:r>
-        <w:t xml:space="preserve"> </w:t>
-      </w:r>
-      <w:proofErr w:type="spellStart"/>
-      <w:r>
-        <w:t>Lala</w:t>
-      </w:r>
-      <w:proofErr w:type="spellEnd"/>
-      <w:r>
-        <w:t xml:space="preserve"> </w:t>
-      </w:r>
-      <w:proofErr w:type="spellStart"/>
-      <w:r>
-        <w:t>Lorem</w:t>
-      </w:r>
-      <w:proofErr w:type="spellEnd"/>
-      <w:r>
-        <w:t xml:space="preserve"> </w:t>
-      </w:r>
-      <w:proofErr w:type="spellStart"/>
-      <w:r>
-        <w:t>ispsum</w:t>
-      </w:r>
-      <w:proofErr w:type="spellEnd"/>
-      <w:r>
-        <w:t xml:space="preserve"> dolor sit </w:t>
-      </w:r>
-      <w:proofErr w:type="spellStart"/>
-      <w:r>
-        <w:t>amet</w:t>
-      </w:r>
-      <w:proofErr w:type="spellEnd"/>
-      <w:r>
-        <w:t xml:space="preserve"> </w:t>
-      </w:r>
-      <w:proofErr w:type="spellStart"/>
-      <w:r>
-        <w:t>Lala</w:t>
-      </w:r>
-      <w:proofErr w:type="spellEnd"/>
-      <w:r>
-        <w:t xml:space="preserve"> </w:t>
-      </w:r>
-      <w:proofErr w:type="spellStart"/>
-      <w:r>
-        <w:t>Lorem</w:t>
-      </w:r>
-      <w:proofErr w:type="spellEnd"/>
-      <w:r>
-        <w:t xml:space="preserve"> </w:t>
-      </w:r>
-      <w:proofErr w:type="spellStart"/>
-      <w:r>
-        <w:t>ispsum</w:t>
-      </w:r>
-      <w:proofErr w:type="spellEnd"/>
-      <w:r>
-        <w:t xml:space="preserve"> dolor sit </w:t>
-      </w:r>
-      <w:proofErr w:type="spellStart"/>
-      <w:r>
-        <w:t>amet</w:t>
-      </w:r>
-      <w:proofErr w:type="spellEnd"/>
-      <w:r>
-        <w:t xml:space="preserve"> </w:t>
-      </w:r>
-      <w:proofErr w:type="spellStart"/>
-      <w:r>
-        <w:t>Lala</w:t>
-      </w:r>
-      <w:proofErr w:type="spellEnd"/>
-      <w:r>
-        <w:t xml:space="preserve"> </w:t>
-      </w:r>
-      <w:proofErr w:type="spellStart"/>
-      <w:r>
-        <w:t>Lorem</w:t>
-      </w:r>
-      <w:proofErr w:type="spellEnd"/>
-      <w:r>
-        <w:t xml:space="preserve"> </w:t>
-      </w:r>
-      <w:proofErr w:type="spellStart"/>
-      <w:r>
-        <w:t>ispsum</w:t>
-      </w:r>
-      <w:proofErr w:type="spellEnd"/>
-      <w:r>
-        <w:t xml:space="preserve"> dolor sit </w:t>
-      </w:r>
-      <w:proofErr w:type="spellStart"/>
-      <w:r>
-        <w:t>amet</w:t>
-      </w:r>
-      <w:proofErr w:type="spellEnd"/>
-      <w:r>
-        <w:t xml:space="preserve"> </w:t>
-      </w:r>
-      <w:proofErr w:type="spellStart"/>
-      <w:r>
-        <w:t>Lala</w:t>
-      </w:r>
-      <w:proofErr w:type="spellEnd"/>
-      <w:r>
-        <w:t xml:space="preserve"> </w:t>
-      </w:r>
-      <w:proofErr w:type="spellStart"/>
-      <w:r>
-        <w:t>Lorem</w:t>
-      </w:r>
-      <w:proofErr w:type="spellEnd"/>
-      <w:r>
-        <w:t xml:space="preserve"> </w:t>
-      </w:r>
-      <w:proofErr w:type="spellStart"/>
-      <w:r>
-        <w:t>ispsum</w:t>
-      </w:r>
-      <w:proofErr w:type="spellEnd"/>
-      <w:r>
-        <w:t xml:space="preserve"> dolor</w:t>
-      </w:r>
-    </w:p>
-    <w:p>
-      <w:r>
-        <w:t xml:space="preserve">Les </w:t>
-      </w:r>
-      <w:proofErr w:type="spellStart"/>
-      <w:r>
-        <w:t>avantages</w:t>
-      </w:r>
-      <w:proofErr w:type="spellEnd"/>
-      <w:r>
-        <w:t xml:space="preserve"> </w:t>
-      </w:r>
-      <w:proofErr w:type="spellStart"/>
-      <w:r>
-        <w:t>sont</w:t>
-      </w:r>
-      <w:proofErr w:type="spellEnd"/>
-      <w:r>
-        <w:t>:</w:t>
+      <w:r>
+        <w:t>Lala Lorem ispsum dolor</w:t>
+      </w:r>
+    </w:p>
+    <w:p>
+      <w:r>
+        <w:t>Les avantages sont:</w:t>
       </w:r>
     </w:p>
     <w:p>
@@ -447,13 +151,8 @@
         </w:numPr>
       </w:pPr>
       <w:r>
-        <w:t xml:space="preserve">La </w:t>
-      </w:r>
-      <w:proofErr w:type="spellStart"/>
-      <w:r>
-        <w:t>rapidité</w:t>
-      </w:r>
-      <w:proofErr w:type="spellEnd"/>
+        <w:t>La rapidité</w:t>
+      </w:r>
     </w:p>
     <w:p>
       <w:pPr>
@@ -463,257 +162,63 @@
         </w:numPr>
       </w:pPr>
       <w:r>
-        <w:t xml:space="preserve">La </w:t>
-      </w:r>
-      <w:proofErr w:type="spellStart"/>
-      <w:r>
-        <w:t>simplicité</w:t>
-      </w:r>
-      <w:proofErr w:type="spellEnd"/>
+        <w:t>La simplicité</w:t>
+      </w:r>
     </w:p>
     <w:p>
       <w:pPr>
         <w:pStyle w:val="Titre3"/>
       </w:pPr>
-      <w:proofErr w:type="spellStart"/>
       <w:r>
         <w:t>Lala</w:t>
       </w:r>
-      <w:proofErr w:type="spellEnd"/>
-    </w:p>
-    <w:p>
-      <w:r>
-        <w:t xml:space="preserve">sit </w:t>
-      </w:r>
-      <w:proofErr w:type="spellStart"/>
-      <w:r>
-        <w:t>amet</w:t>
-      </w:r>
-      <w:proofErr w:type="spellEnd"/>
+    </w:p>
+    <w:p>
+      <w:r>
+        <w:t>sit amet</w:t>
+      </w:r>
       <w:r>
         <w:t xml:space="preserve"> </w:t>
       </w:r>
-      <w:proofErr w:type="spellStart"/>
-      <w:r>
-        <w:t>Lala</w:t>
-      </w:r>
-      <w:proofErr w:type="spellEnd"/>
+      <w:r>
+        <w:t>Lala Lorem ispsum dolor sit amet</w:t>
+      </w:r>
       <w:r>
         <w:t xml:space="preserve"> </w:t>
       </w:r>
-      <w:proofErr w:type="spellStart"/>
-      <w:r>
-        <w:t>Lorem</w:t>
-      </w:r>
-      <w:proofErr w:type="spellEnd"/>
+      <w:r>
+        <w:t>Lala Lorem ispsum dolor sit amet</w:t>
+      </w:r>
       <w:r>
         <w:t xml:space="preserve"> </w:t>
       </w:r>
-      <w:proofErr w:type="spellStart"/>
-      <w:r>
-        <w:t>ispsum</w:t>
-      </w:r>
-      <w:proofErr w:type="spellEnd"/>
-      <w:r>
-        <w:t xml:space="preserve"> dolor sit </w:t>
-      </w:r>
-      <w:proofErr w:type="spellStart"/>
-      <w:r>
-        <w:t>amet</w:t>
-      </w:r>
-      <w:proofErr w:type="spellEnd"/>
+      <w:r>
+        <w:t>Lala Lorem ispsum dolor sit amet</w:t>
+      </w:r>
       <w:r>
         <w:t xml:space="preserve"> </w:t>
       </w:r>
-      <w:proofErr w:type="spellStart"/>
-      <w:r>
-        <w:t>Lala</w:t>
-      </w:r>
-      <w:proofErr w:type="spellEnd"/>
+      <w:r>
+        <w:t>Lala Lorem ispsum dolor sit amet</w:t>
+      </w:r>
       <w:r>
         <w:t xml:space="preserve"> </w:t>
       </w:r>
-      <w:proofErr w:type="spellStart"/>
-      <w:r>
-        <w:t>Lorem</w:t>
-      </w:r>
-      <w:proofErr w:type="spellEnd"/>
+      <w:r>
+        <w:t>Lala Lorem ispsum dolor sit amet</w:t>
+      </w:r>
       <w:r>
         <w:t xml:space="preserve"> </w:t>
       </w:r>
-      <w:proofErr w:type="spellStart"/>
-      <w:r>
-        <w:t>ispsum</w:t>
-      </w:r>
-      <w:proofErr w:type="spellEnd"/>
-      <w:r>
-        <w:t xml:space="preserve"> dolor sit </w:t>
-      </w:r>
-      <w:proofErr w:type="spellStart"/>
-      <w:r>
-        <w:t>amet</w:t>
-      </w:r>
-      <w:proofErr w:type="spellEnd"/>
+      <w:r>
+        <w:t>Lala Lorem ispsum dolor sit amet</w:t>
+      </w:r>
       <w:r>
         <w:t xml:space="preserve"> </w:t>
       </w:r>
-      <w:proofErr w:type="spellStart"/>
-      <w:r>
-        <w:t>Lala</w:t>
-      </w:r>
-      <w:proofErr w:type="spellEnd"/>
-      <w:r>
-        <w:t xml:space="preserve"> </w:t>
-      </w:r>
-      <w:proofErr w:type="spellStart"/>
-      <w:r>
-        <w:t>Lorem</w:t>
-      </w:r>
-      <w:proofErr w:type="spellEnd"/>
-      <w:r>
-        <w:t xml:space="preserve"> </w:t>
-      </w:r>
-      <w:proofErr w:type="spellStart"/>
-      <w:r>
-        <w:t>ispsum</w:t>
-      </w:r>
-      <w:proofErr w:type="spellEnd"/>
-      <w:r>
-        <w:t xml:space="preserve"> dolor sit </w:t>
-      </w:r>
-      <w:proofErr w:type="spellStart"/>
-      <w:r>
-        <w:t>amet</w:t>
-      </w:r>
-      <w:proofErr w:type="spellEnd"/>
-      <w:r>
-        <w:t xml:space="preserve"> </w:t>
-      </w:r>
-      <w:proofErr w:type="spellStart"/>
-      <w:r>
-        <w:t>Lala</w:t>
-      </w:r>
-      <w:proofErr w:type="spellEnd"/>
-      <w:r>
-        <w:t xml:space="preserve"> </w:t>
-      </w:r>
-      <w:proofErr w:type="spellStart"/>
-      <w:r>
-        <w:t>Lorem</w:t>
-      </w:r>
-      <w:proofErr w:type="spellEnd"/>
-      <w:r>
-        <w:t xml:space="preserve"> </w:t>
-      </w:r>
-      <w:proofErr w:type="spellStart"/>
-      <w:r>
-        <w:t>ispsum</w:t>
-      </w:r>
-      <w:proofErr w:type="spellEnd"/>
-      <w:r>
-        <w:t xml:space="preserve"> dolor sit </w:t>
-      </w:r>
-      <w:proofErr w:type="spellStart"/>
-      <w:r>
-        <w:t>amet</w:t>
-      </w:r>
-      <w:proofErr w:type="spellEnd"/>
-      <w:r>
-        <w:t xml:space="preserve"> </w:t>
-      </w:r>
-      <w:proofErr w:type="spellStart"/>
-      <w:r>
-        <w:t>Lala</w:t>
-      </w:r>
-      <w:proofErr w:type="spellEnd"/>
-      <w:r>
-        <w:t xml:space="preserve"> </w:t>
-      </w:r>
-      <w:proofErr w:type="spellStart"/>
-      <w:r>
-        <w:t>Lorem</w:t>
-      </w:r>
-      <w:proofErr w:type="spellEnd"/>
-      <w:r>
-        <w:t xml:space="preserve"> </w:t>
-      </w:r>
-      <w:proofErr w:type="spellStart"/>
-      <w:r>
-        <w:t>ispsum</w:t>
-      </w:r>
-      <w:proofErr w:type="spellEnd"/>
-      <w:r>
-        <w:t xml:space="preserve"> dolor sit </w:t>
-      </w:r>
-      <w:proofErr w:type="spellStart"/>
-      <w:r>
-        <w:t>amet</w:t>
-      </w:r>
-      <w:proofErr w:type="spellEnd"/>
-      <w:r>
-        <w:t xml:space="preserve"> </w:t>
-      </w:r>
-      <w:proofErr w:type="spellStart"/>
-      <w:r>
-        <w:t>Lala</w:t>
-      </w:r>
-      <w:proofErr w:type="spellEnd"/>
-      <w:r>
-        <w:t xml:space="preserve"> </w:t>
-      </w:r>
-      <w:proofErr w:type="spellStart"/>
-      <w:r>
-        <w:t>Lorem</w:t>
-      </w:r>
-      <w:proofErr w:type="spellEnd"/>
-      <w:r>
-        <w:t xml:space="preserve"> </w:t>
-      </w:r>
-      <w:proofErr w:type="spellStart"/>
-      <w:r>
-        <w:t>ispsum</w:t>
-      </w:r>
-      <w:proofErr w:type="spellEnd"/>
-      <w:r>
-        <w:t xml:space="preserve"> dolor sit </w:t>
-      </w:r>
-      <w:proofErr w:type="spellStart"/>
-      <w:r>
-        <w:t>amet</w:t>
-      </w:r>
-      <w:proofErr w:type="spellEnd"/>
-      <w:r>
-        <w:t xml:space="preserve"> </w:t>
-      </w:r>
-      <w:proofErr w:type="spellStart"/>
-      <w:r>
-        <w:t>Lala</w:t>
-      </w:r>
-      <w:proofErr w:type="spellEnd"/>
-      <w:r>
-        <w:t xml:space="preserve"> </w:t>
-      </w:r>
-      <w:proofErr w:type="spellStart"/>
-      <w:r>
-        <w:t>Lorem</w:t>
-      </w:r>
-      <w:proofErr w:type="spellEnd"/>
-      <w:r>
-        <w:t xml:space="preserve"> </w:t>
-      </w:r>
-      <w:proofErr w:type="spellStart"/>
-      <w:r>
-        <w:t>ispsum</w:t>
-      </w:r>
-      <w:proofErr w:type="spellEnd"/>
-      <w:r>
-        <w:t xml:space="preserve"> dolor sit </w:t>
-      </w:r>
-      <w:proofErr w:type="spellStart"/>
-      <w:r>
-        <w:t>amet</w:t>
-      </w:r>
-      <w:proofErr w:type="spellEnd"/>
+      <w:r>
+        <w:t>Lala Lorem ispsum dolor sit amet</w:t>
+      </w:r>
     </w:p>
     <w:p/>
     <w:p>
@@ -780,42 +285,24 @@
       <w:r>
         <w:t>/</w:t>
       </w:r>
-      <w:proofErr w:type="spellStart"/>
-      <w:r>
-        <w:t>fin_offre</w:t>
-      </w:r>
-      <w:proofErr w:type="spellEnd"/>
+      <w:r>
+        <w:t>fin_offre}</w:t>
+      </w:r>
+    </w:p>
+    <w:p>
+      <w:r>
+        <w:t>{nom</w:t>
+      </w:r>
       <w:r>
         <w:t>}</w:t>
       </w:r>
     </w:p>
     <w:p>
       <w:r>
-        <w:t>{{</w:t>
-      </w:r>
-      <w:proofErr w:type="gramStart"/>
-      <w:r>
-        <w:t>nom</w:t>
-      </w:r>
-      <w:proofErr w:type="gramEnd"/>
-      <w:r>
-        <w:t>}}</w:t>
-      </w:r>
-    </w:p>
-    <w:p>
-      <w:r>
-        <w:t>{{</w:t>
-      </w:r>
-      <w:proofErr w:type="spellStart"/>
-      <w:proofErr w:type="gramStart"/>
-      <w:r>
-        <w:t>prenom</w:t>
-      </w:r>
-      <w:proofErr w:type="spellEnd"/>
-      <w:proofErr w:type="gramEnd"/>
-      <w:r>
-        <w:t>}}</w:t>
-      </w:r>
+        <w:t>{prenom}</w:t>
+      </w:r>
+      <w:bookmarkStart w:id="0" w:name="_GoBack"/>
+      <w:bookmarkEnd w:id="0"/>
     </w:p>
     <w:sectPr>
       <w:headerReference w:type="default" r:id="rId10"/>
@@ -864,51 +351,19 @@
       <w:rPr>
         <w:color w:val="FF0000"/>
       </w:rPr>
-      <w:t>{</w:t>
-    </w:r>
-    <w:proofErr w:type="gramStart"/>
-    <w:r>
-      <w:rPr>
-        <w:color w:val="FF0000"/>
-      </w:rPr>
-      <w:t>nom</w:t>
-    </w:r>
-    <w:proofErr w:type="gramEnd"/>
-    <w:r>
-      <w:rPr>
-        <w:color w:val="FF0000"/>
-      </w:rPr>
-      <w:t>}</w:t>
+      <w:t>{nom}</w:t>
     </w:r>
     <w:r>
       <w:ptab w:relativeTo="margin" w:alignment="center" w:leader="none"/>
     </w:r>
     <w:r>
-      <w:t>{</w:t>
-    </w:r>
-    <w:proofErr w:type="spellStart"/>
-    <w:proofErr w:type="gramStart"/>
-    <w:r>
-      <w:t>prenom</w:t>
-    </w:r>
-    <w:proofErr w:type="spellEnd"/>
-    <w:proofErr w:type="gramEnd"/>
-    <w:r>
-      <w:t>}</w:t>
+      <w:t>{prenom}</w:t>
     </w:r>
     <w:r>
       <w:ptab w:relativeTo="margin" w:alignment="right" w:leader="none"/>
     </w:r>
     <w:r>
-      <w:t>{</w:t>
-    </w:r>
-    <w:proofErr w:type="gramStart"/>
-    <w:r>
-      <w:t>telephone</w:t>
-    </w:r>
-    <w:proofErr w:type="gramEnd"/>
-    <w:r>
-      <w:t>}</w:t>
+      <w:t>{telephone}</w:t>
     </w:r>
   </w:p>
 </w:ftr>
@@ -946,25 +401,7 @@
       <w:pStyle w:val="En-tte"/>
     </w:pPr>
     <w:r>
-      <w:t>{</w:t>
-    </w:r>
-    <w:proofErr w:type="gramStart"/>
-    <w:r>
-      <w:t>nom</w:t>
-    </w:r>
-    <w:proofErr w:type="gramEnd"/>
-    <w:r>
-      <w:t>} {</w:t>
-    </w:r>
-    <w:proofErr w:type="spellStart"/>
-    <w:proofErr w:type="gramStart"/>
-    <w:r>
-      <w:t>prenom</w:t>
-    </w:r>
-    <w:proofErr w:type="spellEnd"/>
-    <w:proofErr w:type="gramEnd"/>
-    <w:r>
-      <w:t>}</w:t>
+      <w:t>{nom} {prenom}</w:t>
     </w:r>
   </w:p>
 </w:hdr>
@@ -2223,7 +1660,7 @@
 </file>
 
 <file path=customXml/itemProps1.xml><?xml version="1.0" encoding="utf-8"?>
-<ds:datastoreItem xmlns:ds="http://schemas.openxmlformats.org/officeDocument/2006/customXml" ds:itemID="{CF3CBDE1-CA5F-4320-AC84-757203D6A461}">
+<ds:datastoreItem xmlns:ds="http://schemas.openxmlformats.org/officeDocument/2006/customXml" ds:itemID="{48A4DEB5-3BE1-4227-BC9A-C123620D62F9}">
   <ds:schemaRefs>
     <ds:schemaRef ds:uri="http://schemas.openxmlformats.org/officeDocument/2006/bibliography"/>
   </ds:schemaRefs>

</xml_diff>

<commit_message>
tagging system changed, starting the mustache like {#tag} syntax
</commit_message>
<xml_diff>
--- a/examples/tagLoopExample.docx
+++ b/examples/tagLoopExample.docx
@@ -41,9 +41,19 @@
       <w:pPr>
         <w:pStyle w:val="Titre"/>
       </w:pPr>
-      <w:r>
-        <w:t>Votre proposition commerciale</w:t>
-      </w:r>
+      <w:proofErr w:type="spellStart"/>
+      <w:r>
+        <w:t>Votre</w:t>
+      </w:r>
+      <w:proofErr w:type="spellEnd"/>
+      <w:r>
+        <w:t xml:space="preserve"> proposition </w:t>
+      </w:r>
+      <w:proofErr w:type="spellStart"/>
+      <w:r>
+        <w:t>commerciale</w:t>
+      </w:r>
+      <w:proofErr w:type="spellEnd"/>
     </w:p>
     <w:p>
       <w:pPr>
@@ -61,252 +71,93 @@
       <w:r>
         <w:t>#</w:t>
       </w:r>
-      <w:r>
-        <w:t>debut_offre}</w:t>
-      </w:r>
-    </w:p>
-    <w:p>
-      <w:pPr>
-        <w:pStyle w:val="Titre1"/>
-      </w:pPr>
-      <w:r>
-        <w:t>Mon titre</w:t>
-      </w:r>
-    </w:p>
-    <w:p>
-      <w:pPr>
-        <w:pStyle w:val="Titre2"/>
-      </w:pPr>
-      <w:r>
-        <w:t>Titre {titre}</w:t>
-      </w:r>
-    </w:p>
-    <w:p>
-      <w:r>
-        <w:t>Bonjour</w:t>
-      </w:r>
-    </w:p>
-    <w:p>
-      <w:r>
-        <w:t>Le prix total est de {prix_total}, et le nombre de semaines de {nombre_semaine}</w:t>
-      </w:r>
-    </w:p>
-    <w:p>
-      <w:r>
-        <w:t>Lala Lorem ispsum dolor sit amet</w:t>
-      </w:r>
-      <w:r>
-        <w:t xml:space="preserve"> </w:t>
-      </w:r>
-      <w:r>
-        <w:t>Lala Lorem ispsum dolor sit amet</w:t>
-      </w:r>
-      <w:r>
-        <w:t xml:space="preserve"> </w:t>
-      </w:r>
-      <w:r>
-        <w:t>Lala Lorem ispsum dolor sit amet</w:t>
-      </w:r>
-      <w:r>
-        <w:t xml:space="preserve"> </w:t>
-      </w:r>
-      <w:r>
-        <w:t>Lala Lorem ispsum dolor sit amet</w:t>
-      </w:r>
-      <w:r>
-        <w:t xml:space="preserve"> </w:t>
-      </w:r>
-      <w:r>
-        <w:t>Lala Lorem ispsum dolor sit amet</w:t>
-      </w:r>
-      <w:r>
-        <w:t xml:space="preserve"> </w:t>
-      </w:r>
-      <w:r>
-        <w:t>Lala Lorem ispsum dolor sit amet</w:t>
-      </w:r>
-      <w:r>
-        <w:t xml:space="preserve"> </w:t>
-      </w:r>
-      <w:r>
-        <w:t>Lala Lorem ispsum dolor sit amet</w:t>
-      </w:r>
-      <w:r>
-        <w:t xml:space="preserve"> </w:t>
-      </w:r>
-      <w:r>
-        <w:t>Lala Lorem ispsum dolor</w:t>
-      </w:r>
-    </w:p>
-    <w:p>
-      <w:r>
-        <w:t>Les avantages sont:</w:t>
-      </w:r>
-    </w:p>
-    <w:p>
-      <w:pPr>
-        <w:numPr>
-          <w:ilvl w:val="0"/>
-          <w:numId w:val="1"/>
-        </w:numPr>
-      </w:pPr>
-      <w:r>
-        <w:t>La rapidité</w:t>
-      </w:r>
-    </w:p>
-    <w:p>
-      <w:pPr>
-        <w:numPr>
-          <w:ilvl w:val="0"/>
-          <w:numId w:val="1"/>
-        </w:numPr>
-      </w:pPr>
-      <w:r>
-        <w:t>La simplicité</w:t>
-      </w:r>
-    </w:p>
-    <w:p>
-      <w:pPr>
-        <w:pStyle w:val="Titre3"/>
-      </w:pPr>
-      <w:r>
-        <w:t>Lala</w:t>
-      </w:r>
-    </w:p>
-    <w:p>
-      <w:r>
-        <w:t>sit amet</w:t>
-      </w:r>
-      <w:r>
-        <w:t xml:space="preserve"> </w:t>
-      </w:r>
-      <w:r>
-        <w:t>Lala Lorem ispsum dolor sit amet</w:t>
-      </w:r>
-      <w:r>
-        <w:t xml:space="preserve"> </w:t>
-      </w:r>
-      <w:r>
-        <w:t>Lala Lorem ispsum dolor sit amet</w:t>
-      </w:r>
-      <w:r>
-        <w:t xml:space="preserve"> </w:t>
-      </w:r>
-      <w:r>
-        <w:t>Lala Lorem ispsum dolor sit amet</w:t>
-      </w:r>
-      <w:r>
-        <w:t xml:space="preserve"> </w:t>
-      </w:r>
-      <w:r>
-        <w:t>Lala Lorem ispsum dolor sit amet</w:t>
-      </w:r>
-      <w:r>
-        <w:t xml:space="preserve"> </w:t>
-      </w:r>
-      <w:r>
-        <w:t>Lala Lorem ispsum dolor sit amet</w:t>
-      </w:r>
-      <w:r>
-        <w:t xml:space="preserve"> </w:t>
-      </w:r>
-      <w:r>
-        <w:t>Lala Lorem ispsum dolor sit amet</w:t>
-      </w:r>
-      <w:r>
-        <w:t xml:space="preserve"> </w:t>
-      </w:r>
-      <w:r>
-        <w:t>Lala Lorem ispsum dolor sit amet</w:t>
-      </w:r>
-    </w:p>
-    <w:p/>
-    <w:p>
-      <w:r>
-        <w:rPr>
-          <w:noProof/>
-          <w:vertAlign w:val="superscript"/>
-          <w:lang w:val="fr-FR" w:eastAsia="fr-FR"/>
-        </w:rPr>
-        <w:drawing>
-          <wp:inline distT="0" distB="0" distL="0" distR="0" wp14:anchorId="28DB816F" wp14:editId="080146BC">
-            <wp:extent cx="1795877" cy="1685925"/>
-            <wp:effectExtent l="0" t="0" r="0" b="0"/>
-            <wp:docPr id="1" name="Image 1" descr="http://e-real.fr/wp-content/uploads/2012/08/Windows_XP_Logo.jpg"/>
-            <wp:cNvGraphicFramePr>
-              <a:graphicFrameLocks xmlns:a="http://schemas.openxmlformats.org/drawingml/2006/main" noChangeAspect="1"/>
-            </wp:cNvGraphicFramePr>
-            <a:graphic xmlns:a="http://schemas.openxmlformats.org/drawingml/2006/main">
-              <a:graphicData uri="http://schemas.openxmlformats.org/drawingml/2006/picture">
-                <pic:pic xmlns:pic="http://schemas.openxmlformats.org/drawingml/2006/picture">
-                  <pic:nvPicPr>
-                    <pic:cNvPr id="0" name="Picture 1" descr="http://e-real.fr/wp-content/uploads/2012/08/Windows_XP_Logo.jpg"/>
-                    <pic:cNvPicPr>
-                      <a:picLocks noChangeAspect="1" noChangeArrowheads="1"/>
-                    </pic:cNvPicPr>
-                  </pic:nvPicPr>
-                  <pic:blipFill>
-                    <a:blip r:embed="rId9">
-                      <a:extLst>
-                        <a:ext uri="{28A0092B-C50C-407E-A947-70E740481C1C}">
-                          <a14:useLocalDpi xmlns:a14="http://schemas.microsoft.com/office/drawing/2010/main" val="0"/>
-                        </a:ext>
-                      </a:extLst>
-                    </a:blip>
-                    <a:srcRect/>
-                    <a:stretch>
-                      <a:fillRect/>
-                    </a:stretch>
-                  </pic:blipFill>
-                  <pic:spPr bwMode="auto">
-                    <a:xfrm>
-                      <a:off x="0" y="0"/>
-                      <a:ext cx="1797965" cy="1687885"/>
-                    </a:xfrm>
-                    <a:prstGeom prst="rect">
-                      <a:avLst/>
-                    </a:prstGeom>
-                    <a:noFill/>
-                    <a:ln>
-                      <a:noFill/>
-                    </a:ln>
-                  </pic:spPr>
-                </pic:pic>
-              </a:graphicData>
-            </a:graphic>
-          </wp:inline>
-        </w:drawing>
-      </w:r>
-    </w:p>
-    <w:p>
-      <w:r>
-        <w:t>{</w:t>
-      </w:r>
-      <w:r>
-        <w:t>/</w:t>
-      </w:r>
-      <w:r>
-        <w:t>fin_offre}</w:t>
-      </w:r>
-    </w:p>
-    <w:p>
-      <w:r>
-        <w:t>{nom</w:t>
-      </w:r>
+      <w:proofErr w:type="spellStart"/>
+      <w:r>
+        <w:t>debut_offre</w:t>
+      </w:r>
+      <w:proofErr w:type="spellEnd"/>
       <w:r>
         <w:t>}</w:t>
-      </w:r>
-    </w:p>
-    <w:p>
-      <w:r>
-        <w:t>{prenom}</w:t>
       </w:r>
       <w:bookmarkStart w:id="0" w:name="_GoBack"/>
       <w:bookmarkEnd w:id="0"/>
     </w:p>
+    <w:p>
+      <w:pPr>
+        <w:pStyle w:val="Titre1"/>
+      </w:pPr>
+      <w:r>
+        <w:t>Prix: {Prix}</w:t>
+      </w:r>
+    </w:p>
+    <w:p>
+      <w:pPr>
+        <w:pStyle w:val="Titre2"/>
+      </w:pPr>
+      <w:proofErr w:type="spellStart"/>
+      <w:r>
+        <w:t>Titre</w:t>
+      </w:r>
+      <w:proofErr w:type="spellEnd"/>
+      <w:r>
+        <w:t xml:space="preserve"> {</w:t>
+      </w:r>
+      <w:proofErr w:type="spellStart"/>
+      <w:r>
+        <w:t>titre</w:t>
+      </w:r>
+      <w:proofErr w:type="spellEnd"/>
+      <w:r>
+        <w:t>}</w:t>
+      </w:r>
+    </w:p>
+    <w:p>
+      <w:r>
+        <w:t>{</w:t>
+      </w:r>
+      <w:r>
+        <w:t>/</w:t>
+      </w:r>
+      <w:proofErr w:type="spellStart"/>
+      <w:r>
+        <w:t>fin_offre</w:t>
+      </w:r>
+      <w:proofErr w:type="spellEnd"/>
+      <w:r>
+        <w:t>}</w:t>
+      </w:r>
+    </w:p>
+    <w:p>
+      <w:r>
+        <w:t>{</w:t>
+      </w:r>
+      <w:proofErr w:type="gramStart"/>
+      <w:r>
+        <w:t>nom</w:t>
+      </w:r>
+      <w:proofErr w:type="gramEnd"/>
+      <w:r>
+        <w:t>}</w:t>
+      </w:r>
+    </w:p>
+    <w:p>
+      <w:r>
+        <w:t>{</w:t>
+      </w:r>
+      <w:proofErr w:type="spellStart"/>
+      <w:proofErr w:type="gramStart"/>
+      <w:r>
+        <w:t>prenom</w:t>
+      </w:r>
+      <w:proofErr w:type="spellEnd"/>
+      <w:proofErr w:type="gramEnd"/>
+      <w:r>
+        <w:t>}</w:t>
+      </w:r>
+    </w:p>
     <w:sectPr>
-      <w:headerReference w:type="default" r:id="rId10"/>
-      <w:footerReference w:type="default" r:id="rId11"/>
+      <w:headerReference w:type="default" r:id="rId9"/>
+      <w:footerReference w:type="default" r:id="rId10"/>
       <w:pgSz w:w="12240" w:h="15840"/>
       <w:pgMar w:top="1440" w:right="1800" w:bottom="1440" w:left="1800" w:header="720" w:footer="720" w:gutter="0"/>
       <w:cols w:space="720"/>
@@ -351,19 +202,51 @@
       <w:rPr>
         <w:color w:val="FF0000"/>
       </w:rPr>
-      <w:t>{nom}</w:t>
+      <w:t>{</w:t>
+    </w:r>
+    <w:proofErr w:type="gramStart"/>
+    <w:r>
+      <w:rPr>
+        <w:color w:val="FF0000"/>
+      </w:rPr>
+      <w:t>nom</w:t>
+    </w:r>
+    <w:proofErr w:type="gramEnd"/>
+    <w:r>
+      <w:rPr>
+        <w:color w:val="FF0000"/>
+      </w:rPr>
+      <w:t>}</w:t>
     </w:r>
     <w:r>
       <w:ptab w:relativeTo="margin" w:alignment="center" w:leader="none"/>
     </w:r>
     <w:r>
-      <w:t>{prenom}</w:t>
+      <w:t>{</w:t>
+    </w:r>
+    <w:proofErr w:type="spellStart"/>
+    <w:proofErr w:type="gramStart"/>
+    <w:r>
+      <w:t>prenom</w:t>
+    </w:r>
+    <w:proofErr w:type="spellEnd"/>
+    <w:proofErr w:type="gramEnd"/>
+    <w:r>
+      <w:t>}</w:t>
     </w:r>
     <w:r>
       <w:ptab w:relativeTo="margin" w:alignment="right" w:leader="none"/>
     </w:r>
     <w:r>
-      <w:t>{telephone}</w:t>
+      <w:t>{</w:t>
+    </w:r>
+    <w:proofErr w:type="gramStart"/>
+    <w:r>
+      <w:t>telephone</w:t>
+    </w:r>
+    <w:proofErr w:type="gramEnd"/>
+    <w:r>
+      <w:t>}</w:t>
     </w:r>
   </w:p>
 </w:ftr>
@@ -401,7 +284,25 @@
       <w:pStyle w:val="En-tte"/>
     </w:pPr>
     <w:r>
-      <w:t>{nom} {prenom}</w:t>
+      <w:t>{</w:t>
+    </w:r>
+    <w:proofErr w:type="gramStart"/>
+    <w:r>
+      <w:t>nom</w:t>
+    </w:r>
+    <w:proofErr w:type="gramEnd"/>
+    <w:r>
+      <w:t>} {</w:t>
+    </w:r>
+    <w:proofErr w:type="spellStart"/>
+    <w:proofErr w:type="gramStart"/>
+    <w:r>
+      <w:t>prenom</w:t>
+    </w:r>
+    <w:proofErr w:type="spellEnd"/>
+    <w:proofErr w:type="gramEnd"/>
+    <w:r>
+      <w:t>}</w:t>
     </w:r>
   </w:p>
 </w:hdr>
@@ -1660,7 +1561,7 @@
 </file>
 
 <file path=customXml/itemProps1.xml><?xml version="1.0" encoding="utf-8"?>
-<ds:datastoreItem xmlns:ds="http://schemas.openxmlformats.org/officeDocument/2006/customXml" ds:itemID="{48A4DEB5-3BE1-4227-BC9A-C123620D62F9}">
+<ds:datastoreItem xmlns:ds="http://schemas.openxmlformats.org/officeDocument/2006/customXml" ds:itemID="{51FFC496-428B-48F8-B38A-9A220301D260}">
   <ds:schemaRefs>
     <ds:schemaRef ds:uri="http://schemas.openxmlformats.org/officeDocument/2006/bibliography"/>
   </ds:schemaRefs>

</xml_diff>

<commit_message>
tagLoopExample works except for image
</commit_message>
<xml_diff>
--- a/examples/tagLoopExample.docx
+++ b/examples/tagLoopExample.docx
@@ -73,54 +73,109 @@
       </w:r>
       <w:proofErr w:type="spellStart"/>
       <w:r>
-        <w:t>debut_offre</w:t>
+        <w:t>offre</w:t>
       </w:r>
       <w:proofErr w:type="spellEnd"/>
       <w:r>
         <w:t>}</w:t>
+      </w:r>
+    </w:p>
+    <w:p>
+      <w:pPr>
+        <w:pStyle w:val="Titre1"/>
+      </w:pPr>
+      <w:r>
+        <w:t>Prix: {</w:t>
+      </w:r>
+      <w:r>
+        <w:t>prix</w:t>
+      </w:r>
+      <w:r>
+        <w:t>}</w:t>
+      </w:r>
+    </w:p>
+    <w:p>
+      <w:pPr>
+        <w:pStyle w:val="Titre2"/>
+      </w:pPr>
+      <w:proofErr w:type="spellStart"/>
+      <w:r>
+        <w:t>Titre</w:t>
+      </w:r>
+      <w:proofErr w:type="spellEnd"/>
+      <w:r>
+        <w:t xml:space="preserve"> {</w:t>
+      </w:r>
+      <w:proofErr w:type="spellStart"/>
+      <w:r>
+        <w:t>titre</w:t>
+      </w:r>
+      <w:proofErr w:type="spellEnd"/>
+      <w:r>
+        <w:t>}</w:t>
+      </w:r>
+    </w:p>
+    <w:p>
+      <w:r>
+        <w:rPr>
+          <w:noProof/>
+          <w:lang w:val="fr-FR" w:eastAsia="fr-FR"/>
+        </w:rPr>
+        <w:drawing>
+          <wp:inline distT="0" distB="0" distL="0" distR="0">
+            <wp:extent cx="2371148" cy="1999323"/>
+            <wp:effectExtent l="0" t="0" r="0" b="0"/>
+            <wp:docPr id="1" name="Image 1"/>
+            <wp:cNvGraphicFramePr>
+              <a:graphicFrameLocks xmlns:a="http://schemas.openxmlformats.org/drawingml/2006/main" noChangeAspect="1"/>
+            </wp:cNvGraphicFramePr>
+            <a:graphic xmlns:a="http://schemas.openxmlformats.org/drawingml/2006/main">
+              <a:graphicData uri="http://schemas.openxmlformats.org/drawingml/2006/picture">
+                <pic:pic xmlns:pic="http://schemas.openxmlformats.org/drawingml/2006/picture">
+                  <pic:nvPicPr>
+                    <pic:cNvPr id="0" name="Image2.png"/>
+                    <pic:cNvPicPr/>
+                  </pic:nvPicPr>
+                  <pic:blipFill>
+                    <a:blip r:embed="rId9">
+                      <a:extLst>
+                        <a:ext uri="{28A0092B-C50C-407E-A947-70E740481C1C}">
+                          <a14:useLocalDpi xmlns:a14="http://schemas.microsoft.com/office/drawing/2010/main" val="0"/>
+                        </a:ext>
+                      </a:extLst>
+                    </a:blip>
+                    <a:stretch>
+                      <a:fillRect/>
+                    </a:stretch>
+                  </pic:blipFill>
+                  <pic:spPr>
+                    <a:xfrm>
+                      <a:off x="0" y="0"/>
+                      <a:ext cx="2371148" cy="1999323"/>
+                    </a:xfrm>
+                    <a:prstGeom prst="rect">
+                      <a:avLst/>
+                    </a:prstGeom>
+                  </pic:spPr>
+                </pic:pic>
+              </a:graphicData>
+            </a:graphic>
+          </wp:inline>
+        </w:drawing>
       </w:r>
       <w:bookmarkStart w:id="0" w:name="_GoBack"/>
       <w:bookmarkEnd w:id="0"/>
     </w:p>
     <w:p>
-      <w:pPr>
-        <w:pStyle w:val="Titre1"/>
-      </w:pPr>
-      <w:r>
-        <w:t>Prix: {Prix}</w:t>
-      </w:r>
-    </w:p>
-    <w:p>
-      <w:pPr>
-        <w:pStyle w:val="Titre2"/>
-      </w:pPr>
+      <w:r>
+        <w:t>{</w:t>
+      </w:r>
+      <w:r>
+        <w:t>/</w:t>
+      </w:r>
       <w:proofErr w:type="spellStart"/>
       <w:r>
-        <w:t>Titre</w:t>
-      </w:r>
-      <w:proofErr w:type="spellEnd"/>
-      <w:r>
-        <w:t xml:space="preserve"> {</w:t>
-      </w:r>
-      <w:proofErr w:type="spellStart"/>
-      <w:r>
-        <w:t>titre</w:t>
-      </w:r>
-      <w:proofErr w:type="spellEnd"/>
-      <w:r>
-        <w:t>}</w:t>
-      </w:r>
-    </w:p>
-    <w:p>
-      <w:r>
-        <w:t>{</w:t>
-      </w:r>
-      <w:r>
-        <w:t>/</w:t>
-      </w:r>
-      <w:proofErr w:type="spellStart"/>
-      <w:r>
-        <w:t>fin_offre</w:t>
+        <w:t>offre</w:t>
       </w:r>
       <w:proofErr w:type="spellEnd"/>
       <w:r>
@@ -156,8 +211,8 @@
       </w:r>
     </w:p>
     <w:sectPr>
-      <w:headerReference w:type="default" r:id="rId9"/>
-      <w:footerReference w:type="default" r:id="rId10"/>
+      <w:headerReference w:type="default" r:id="rId10"/>
+      <w:footerReference w:type="default" r:id="rId11"/>
       <w:pgSz w:w="12240" w:h="15840"/>
       <w:pgMar w:top="1440" w:right="1800" w:bottom="1440" w:left="1800" w:header="720" w:footer="720" w:gutter="0"/>
       <w:cols w:space="720"/>
@@ -1561,7 +1616,7 @@
 </file>
 
 <file path=customXml/itemProps1.xml><?xml version="1.0" encoding="utf-8"?>
-<ds:datastoreItem xmlns:ds="http://schemas.openxmlformats.org/officeDocument/2006/customXml" ds:itemID="{51FFC496-428B-48F8-B38A-9A220301D260}">
+<ds:datastoreItem xmlns:ds="http://schemas.openxmlformats.org/officeDocument/2006/customXml" ds:itemID="{6717D291-0186-4AA9-9E01-612896442EAF}">
   <ds:schemaRefs>
     <ds:schemaRef ds:uri="http://schemas.openxmlformats.org/officeDocument/2006/bibliography"/>
   </ds:schemaRefs>

</xml_diff>

<commit_message>
added tests that work, and for loops that works
</commit_message>
<xml_diff>
--- a/examples/tagLoopExample.docx
+++ b/examples/tagLoopExample.docx
@@ -163,11 +163,17 @@
           </wp:inline>
         </w:drawing>
       </w:r>
+    </w:p>
+    <w:p>
+      <w:r>
+        <w:br w:type="page"/>
+      </w:r>
+    </w:p>
+    <w:p>
       <w:bookmarkStart w:id="0" w:name="_GoBack"/>
       <w:bookmarkEnd w:id="0"/>
-    </w:p>
-    <w:p>
-      <w:r>
+      <w:r>
+        <w:lastRenderedPageBreak/>
         <w:t>{</w:t>
       </w:r>
       <w:r>
@@ -1616,7 +1622,7 @@
 </file>
 
 <file path=customXml/itemProps1.xml><?xml version="1.0" encoding="utf-8"?>
-<ds:datastoreItem xmlns:ds="http://schemas.openxmlformats.org/officeDocument/2006/customXml" ds:itemID="{6717D291-0186-4AA9-9E01-612896442EAF}">
+<ds:datastoreItem xmlns:ds="http://schemas.openxmlformats.org/officeDocument/2006/customXml" ds:itemID="{84BDB06B-E205-405E-B585-B2A2D187D282}">
   <ds:schemaRefs>
     <ds:schemaRef ds:uri="http://schemas.openxmlformats.org/officeDocument/2006/bibliography"/>
   </ds:schemaRefs>

</xml_diff>

<commit_message>
Added support for parent scoping search.
</commit_message>
<xml_diff>
--- a/examples/tagLoopExample.docx
+++ b/examples/tagLoopExample.docx
@@ -1,6 +1,6 @@
 
 <file path=word/document.xml><?xml version="1.0" encoding="utf-8"?>
-<w:document xmlns:wpc="http://schemas.microsoft.com/office/word/2010/wordprocessingCanvas" xmlns:mc="http://schemas.openxmlformats.org/markup-compatibility/2006" xmlns:o="urn:schemas-microsoft-com:office:office" xmlns:r="http://schemas.openxmlformats.org/officeDocument/2006/relationships" xmlns:m="http://schemas.openxmlformats.org/officeDocument/2006/math" xmlns:v="urn:schemas-microsoft-com:vml" xmlns:wp14="http://schemas.microsoft.com/office/word/2010/wordprocessingDrawing" xmlns:wp="http://schemas.openxmlformats.org/drawingml/2006/wordprocessingDrawing" xmlns:w10="urn:schemas-microsoft-com:office:word" xmlns:w="http://schemas.openxmlformats.org/wordprocessingml/2006/main" xmlns:w14="http://schemas.microsoft.com/office/word/2010/wordml" xmlns:wpg="http://schemas.microsoft.com/office/word/2010/wordprocessingGroup" xmlns:wpi="http://schemas.microsoft.com/office/word/2010/wordprocessingInk" xmlns:wne="http://schemas.microsoft.com/office/word/2006/wordml" xmlns:wps="http://schemas.microsoft.com/office/word/2010/wordprocessingShape" mc:Ignorable="w14 wp14">
+<w:document xmlns:ve="http://schemas.openxmlformats.org/markup-compatibility/2006" xmlns:o="urn:schemas-microsoft-com:office:office" xmlns:r="http://schemas.openxmlformats.org/officeDocument/2006/relationships" xmlns:m="http://schemas.openxmlformats.org/officeDocument/2006/math" xmlns:v="urn:schemas-microsoft-com:vml" xmlns:wp="http://schemas.openxmlformats.org/drawingml/2006/wordprocessingDrawing" xmlns:w10="urn:schemas-microsoft-com:office:word" xmlns:w="http://schemas.openxmlformats.org/wordprocessingml/2006/main" xmlns:wne="http://schemas.microsoft.com/office/word/2006/wordml">
   <w:body>
     <w:p>
       <w:pPr>
@@ -40,79 +40,109 @@
     <w:p>
       <w:pPr>
         <w:pStyle w:val="Titre"/>
-      </w:pPr>
-      <w:proofErr w:type="spellStart"/>
-      <w:r>
-        <w:t>Votre</w:t>
-      </w:r>
-      <w:proofErr w:type="spellEnd"/>
-      <w:r>
-        <w:t xml:space="preserve"> proposition </w:t>
-      </w:r>
-      <w:proofErr w:type="spellStart"/>
-      <w:r>
-        <w:t>commerciale</w:t>
-      </w:r>
-      <w:proofErr w:type="spellEnd"/>
+        <w:rPr>
+          <w:lang w:val="fr-FR"/>
+        </w:rPr>
+      </w:pPr>
+      <w:r>
+        <w:rPr>
+          <w:lang w:val="fr-FR"/>
+        </w:rPr>
+        <w:t>Votre proposition commerciale</w:t>
+      </w:r>
     </w:p>
     <w:p>
       <w:pPr>
         <w:spacing w:after="0" w:line="240" w:lineRule="auto"/>
-      </w:pPr>
-      <w:r>
+        <w:rPr>
+          <w:lang w:val="fr-FR"/>
+        </w:rPr>
+      </w:pPr>
+      <w:r>
+        <w:rPr>
+          <w:lang w:val="fr-FR"/>
+        </w:rPr>
         <w:br w:type="page"/>
       </w:r>
     </w:p>
     <w:p>
-      <w:r>
+      <w:pPr>
+        <w:rPr>
+          <w:lang w:val="fr-FR"/>
+        </w:rPr>
+      </w:pPr>
+      <w:r>
+        <w:rPr>
+          <w:lang w:val="fr-FR"/>
+        </w:rPr>
         <w:lastRenderedPageBreak/>
         <w:t>{</w:t>
       </w:r>
       <w:r>
+        <w:rPr>
+          <w:lang w:val="fr-FR"/>
+        </w:rPr>
         <w:t>#</w:t>
       </w:r>
-      <w:proofErr w:type="spellStart"/>
-      <w:r>
-        <w:t>offre</w:t>
-      </w:r>
-      <w:proofErr w:type="spellEnd"/>
-      <w:r>
+      <w:r>
+        <w:rPr>
+          <w:lang w:val="fr-FR"/>
+        </w:rPr>
+        <w:t>offre}</w:t>
+      </w:r>
+    </w:p>
+    <w:p>
+      <w:pPr>
+        <w:pStyle w:val="Titre1"/>
+        <w:rPr>
+          <w:lang w:val="fr-FR"/>
+        </w:rPr>
+      </w:pPr>
+      <w:r>
+        <w:rPr>
+          <w:lang w:val="fr-FR"/>
+        </w:rPr>
+        <w:t>{nom}</w:t>
+      </w:r>
+    </w:p>
+    <w:p>
+      <w:pPr>
+        <w:pStyle w:val="Titre1"/>
+        <w:rPr>
+          <w:lang w:val="fr-FR"/>
+        </w:rPr>
+      </w:pPr>
+      <w:r>
+        <w:rPr>
+          <w:lang w:val="fr-FR"/>
+        </w:rPr>
+        <w:t>Prix: {</w:t>
+      </w:r>
+      <w:r>
+        <w:rPr>
+          <w:lang w:val="fr-FR"/>
+        </w:rPr>
+        <w:t>prix</w:t>
+      </w:r>
+      <w:r>
+        <w:rPr>
+          <w:lang w:val="fr-FR"/>
+        </w:rPr>
         <w:t>}</w:t>
       </w:r>
     </w:p>
     <w:p>
       <w:pPr>
-        <w:pStyle w:val="Titre1"/>
-      </w:pPr>
-      <w:r>
-        <w:t>Prix: {</w:t>
-      </w:r>
-      <w:r>
-        <w:t>prix</w:t>
-      </w:r>
-      <w:r>
-        <w:t>}</w:t>
-      </w:r>
-    </w:p>
-    <w:p>
-      <w:pPr>
         <w:pStyle w:val="Titre2"/>
-      </w:pPr>
-      <w:proofErr w:type="spellStart"/>
-      <w:r>
-        <w:t>Titre</w:t>
-      </w:r>
-      <w:proofErr w:type="spellEnd"/>
-      <w:r>
-        <w:t xml:space="preserve"> {</w:t>
-      </w:r>
-      <w:proofErr w:type="spellStart"/>
-      <w:r>
-        <w:t>titre</w:t>
-      </w:r>
-      <w:proofErr w:type="spellEnd"/>
-      <w:r>
-        <w:t>}</w:t>
+        <w:rPr>
+          <w:lang w:val="fr-FR"/>
+        </w:rPr>
+      </w:pPr>
+      <w:r>
+        <w:rPr>
+          <w:lang w:val="fr-FR"/>
+        </w:rPr>
+        <w:t>Titre {titre}</w:t>
       </w:r>
     </w:p>
     <w:p>
@@ -137,10 +167,10 @@
                     <pic:cNvPicPr/>
                   </pic:nvPicPr>
                   <pic:blipFill>
-                    <a:blip r:embed="rId9">
+                    <a:blip r:embed="rId8">
                       <a:extLst>
                         <a:ext uri="{28A0092B-C50C-407E-A947-70E740481C1C}">
-                          <a14:useLocalDpi xmlns:a14="http://schemas.microsoft.com/office/drawing/2010/main" val="0"/>
+                          <a14:useLocalDpi xmlns="" xmlns:wpc="http://schemas.microsoft.com/office/word/2010/wordprocessingCanvas" xmlns:mc="http://schemas.openxmlformats.org/markup-compatibility/2006" xmlns:o="urn:schemas-microsoft-com:office:office" xmlns:v="urn:schemas-microsoft-com:vml" xmlns:wp14="http://schemas.microsoft.com/office/word/2010/wordprocessingDrawing" xmlns:w10="urn:schemas-microsoft-com:office:word" xmlns:w="http://schemas.openxmlformats.org/wordprocessingml/2006/main" xmlns:w14="http://schemas.microsoft.com/office/word/2010/wordml" xmlns:wpg="http://schemas.microsoft.com/office/word/2010/wordprocessingGroup" xmlns:wpi="http://schemas.microsoft.com/office/word/2010/wordprocessingInk" xmlns:wps="http://schemas.microsoft.com/office/word/2010/wordprocessingShape" xmlns:a14="http://schemas.microsoft.com/office/drawing/2010/main" val="0"/>
                         </a:ext>
                       </a:extLst>
                     </a:blip>
@@ -179,46 +209,26 @@
       <w:r>
         <w:t>/</w:t>
       </w:r>
-      <w:proofErr w:type="spellStart"/>
-      <w:r>
-        <w:t>offre</w:t>
-      </w:r>
-      <w:proofErr w:type="spellEnd"/>
+      <w:r>
+        <w:t>offre}</w:t>
+      </w:r>
+    </w:p>
+    <w:p>
+      <w:r>
+        <w:t>{nom</w:t>
+      </w:r>
       <w:r>
         <w:t>}</w:t>
       </w:r>
     </w:p>
     <w:p>
       <w:r>
-        <w:t>{</w:t>
-      </w:r>
-      <w:proofErr w:type="gramStart"/>
-      <w:r>
-        <w:t>nom</w:t>
-      </w:r>
-      <w:proofErr w:type="gramEnd"/>
-      <w:r>
-        <w:t>}</w:t>
-      </w:r>
-    </w:p>
-    <w:p>
-      <w:r>
-        <w:t>{</w:t>
-      </w:r>
-      <w:proofErr w:type="spellStart"/>
-      <w:proofErr w:type="gramStart"/>
-      <w:r>
-        <w:t>prenom</w:t>
-      </w:r>
-      <w:proofErr w:type="spellEnd"/>
-      <w:proofErr w:type="gramEnd"/>
-      <w:r>
-        <w:t>}</w:t>
+        <w:t>{prenom}</w:t>
       </w:r>
     </w:p>
     <w:sectPr>
-      <w:headerReference w:type="default" r:id="rId10"/>
-      <w:footerReference w:type="default" r:id="rId11"/>
+      <w:headerReference w:type="default" r:id="rId9"/>
+      <w:footerReference w:type="default" r:id="rId10"/>
       <w:pgSz w:w="12240" w:h="15840"/>
       <w:pgMar w:top="1440" w:right="1800" w:bottom="1440" w:left="1800" w:header="720" w:footer="720" w:gutter="0"/>
       <w:cols w:space="720"/>
@@ -229,7 +239,7 @@
 </file>
 
 <file path=word/endnotes.xml><?xml version="1.0" encoding="utf-8"?>
-<w:endnotes xmlns:wpc="http://schemas.microsoft.com/office/word/2010/wordprocessingCanvas" xmlns:mc="http://schemas.openxmlformats.org/markup-compatibility/2006" xmlns:o="urn:schemas-microsoft-com:office:office" xmlns:r="http://schemas.openxmlformats.org/officeDocument/2006/relationships" xmlns:m="http://schemas.openxmlformats.org/officeDocument/2006/math" xmlns:v="urn:schemas-microsoft-com:vml" xmlns:wp14="http://schemas.microsoft.com/office/word/2010/wordprocessingDrawing" xmlns:wp="http://schemas.openxmlformats.org/drawingml/2006/wordprocessingDrawing" xmlns:w10="urn:schemas-microsoft-com:office:word" xmlns:w="http://schemas.openxmlformats.org/wordprocessingml/2006/main" xmlns:w14="http://schemas.microsoft.com/office/word/2010/wordml" xmlns:wpg="http://schemas.microsoft.com/office/word/2010/wordprocessingGroup" xmlns:wpi="http://schemas.microsoft.com/office/word/2010/wordprocessingInk" xmlns:wne="http://schemas.microsoft.com/office/word/2006/wordml" xmlns:wps="http://schemas.microsoft.com/office/word/2010/wordprocessingShape" mc:Ignorable="w14 wp14">
+<w:endnotes xmlns:ve="http://schemas.openxmlformats.org/markup-compatibility/2006" xmlns:o="urn:schemas-microsoft-com:office:office" xmlns:r="http://schemas.openxmlformats.org/officeDocument/2006/relationships" xmlns:m="http://schemas.openxmlformats.org/officeDocument/2006/math" xmlns:v="urn:schemas-microsoft-com:vml" xmlns:wp="http://schemas.openxmlformats.org/drawingml/2006/wordprocessingDrawing" xmlns:w10="urn:schemas-microsoft-com:office:word" xmlns:w="http://schemas.openxmlformats.org/wordprocessingml/2006/main" xmlns:wne="http://schemas.microsoft.com/office/word/2006/wordml">
   <w:endnote w:type="separator" w:id="-1">
     <w:p>
       <w:pPr>
@@ -254,7 +264,7 @@
 </file>
 
 <file path=word/footer1.xml><?xml version="1.0" encoding="utf-8"?>
-<w:ftr xmlns:wpc="http://schemas.microsoft.com/office/word/2010/wordprocessingCanvas" xmlns:mc="http://schemas.openxmlformats.org/markup-compatibility/2006" xmlns:o="urn:schemas-microsoft-com:office:office" xmlns:r="http://schemas.openxmlformats.org/officeDocument/2006/relationships" xmlns:m="http://schemas.openxmlformats.org/officeDocument/2006/math" xmlns:v="urn:schemas-microsoft-com:vml" xmlns:wp14="http://schemas.microsoft.com/office/word/2010/wordprocessingDrawing" xmlns:wp="http://schemas.openxmlformats.org/drawingml/2006/wordprocessingDrawing" xmlns:w10="urn:schemas-microsoft-com:office:word" xmlns:w="http://schemas.openxmlformats.org/wordprocessingml/2006/main" xmlns:w14="http://schemas.microsoft.com/office/word/2010/wordml" xmlns:wpg="http://schemas.microsoft.com/office/word/2010/wordprocessingGroup" xmlns:wpi="http://schemas.microsoft.com/office/word/2010/wordprocessingInk" xmlns:wne="http://schemas.microsoft.com/office/word/2006/wordml" xmlns:wps="http://schemas.microsoft.com/office/word/2010/wordprocessingShape" mc:Ignorable="w14 wp14">
+<w:ftr xmlns:ve="http://schemas.openxmlformats.org/markup-compatibility/2006" xmlns:o="urn:schemas-microsoft-com:office:office" xmlns:r="http://schemas.openxmlformats.org/officeDocument/2006/relationships" xmlns:m="http://schemas.openxmlformats.org/officeDocument/2006/math" xmlns:v="urn:schemas-microsoft-com:vml" xmlns:wp="http://schemas.openxmlformats.org/drawingml/2006/wordprocessingDrawing" xmlns:w10="urn:schemas-microsoft-com:office:word" xmlns:w="http://schemas.openxmlformats.org/wordprocessingml/2006/main" xmlns:wne="http://schemas.microsoft.com/office/word/2006/wordml">
   <w:p>
     <w:pPr>
       <w:pStyle w:val="Pieddepage"/>
@@ -263,58 +273,26 @@
       <w:rPr>
         <w:color w:val="FF0000"/>
       </w:rPr>
-      <w:t>{</w:t>
-    </w:r>
-    <w:proofErr w:type="gramStart"/>
-    <w:r>
-      <w:rPr>
-        <w:color w:val="FF0000"/>
-      </w:rPr>
-      <w:t>nom</w:t>
-    </w:r>
-    <w:proofErr w:type="gramEnd"/>
-    <w:r>
-      <w:rPr>
-        <w:color w:val="FF0000"/>
-      </w:rPr>
-      <w:t>}</w:t>
+      <w:t>{nom}</w:t>
     </w:r>
     <w:r>
       <w:ptab w:relativeTo="margin" w:alignment="center" w:leader="none"/>
     </w:r>
     <w:r>
-      <w:t>{</w:t>
-    </w:r>
-    <w:proofErr w:type="spellStart"/>
-    <w:proofErr w:type="gramStart"/>
-    <w:r>
-      <w:t>prenom</w:t>
-    </w:r>
-    <w:proofErr w:type="spellEnd"/>
-    <w:proofErr w:type="gramEnd"/>
-    <w:r>
-      <w:t>}</w:t>
+      <w:t>{prenom}</w:t>
     </w:r>
     <w:r>
       <w:ptab w:relativeTo="margin" w:alignment="right" w:leader="none"/>
     </w:r>
     <w:r>
-      <w:t>{</w:t>
-    </w:r>
-    <w:proofErr w:type="gramStart"/>
-    <w:r>
-      <w:t>telephone</w:t>
-    </w:r>
-    <w:proofErr w:type="gramEnd"/>
-    <w:r>
-      <w:t>}</w:t>
+      <w:t>{telephone}</w:t>
     </w:r>
   </w:p>
 </w:ftr>
 </file>
 
 <file path=word/footnotes.xml><?xml version="1.0" encoding="utf-8"?>
-<w:footnotes xmlns:wpc="http://schemas.microsoft.com/office/word/2010/wordprocessingCanvas" xmlns:mc="http://schemas.openxmlformats.org/markup-compatibility/2006" xmlns:o="urn:schemas-microsoft-com:office:office" xmlns:r="http://schemas.openxmlformats.org/officeDocument/2006/relationships" xmlns:m="http://schemas.openxmlformats.org/officeDocument/2006/math" xmlns:v="urn:schemas-microsoft-com:vml" xmlns:wp14="http://schemas.microsoft.com/office/word/2010/wordprocessingDrawing" xmlns:wp="http://schemas.openxmlformats.org/drawingml/2006/wordprocessingDrawing" xmlns:w10="urn:schemas-microsoft-com:office:word" xmlns:w="http://schemas.openxmlformats.org/wordprocessingml/2006/main" xmlns:w14="http://schemas.microsoft.com/office/word/2010/wordml" xmlns:wpg="http://schemas.microsoft.com/office/word/2010/wordprocessingGroup" xmlns:wpi="http://schemas.microsoft.com/office/word/2010/wordprocessingInk" xmlns:wne="http://schemas.microsoft.com/office/word/2006/wordml" xmlns:wps="http://schemas.microsoft.com/office/word/2010/wordprocessingShape" mc:Ignorable="w14 wp14">
+<w:footnotes xmlns:ve="http://schemas.openxmlformats.org/markup-compatibility/2006" xmlns:o="urn:schemas-microsoft-com:office:office" xmlns:r="http://schemas.openxmlformats.org/officeDocument/2006/relationships" xmlns:m="http://schemas.openxmlformats.org/officeDocument/2006/math" xmlns:v="urn:schemas-microsoft-com:vml" xmlns:wp="http://schemas.openxmlformats.org/drawingml/2006/wordprocessingDrawing" xmlns:w10="urn:schemas-microsoft-com:office:word" xmlns:w="http://schemas.openxmlformats.org/wordprocessingml/2006/main" xmlns:wne="http://schemas.microsoft.com/office/word/2006/wordml">
   <w:footnote w:type="separator" w:id="-1">
     <w:p>
       <w:pPr>
@@ -339,38 +317,20 @@
 </file>
 
 <file path=word/header1.xml><?xml version="1.0" encoding="utf-8"?>
-<w:hdr xmlns:wpc="http://schemas.microsoft.com/office/word/2010/wordprocessingCanvas" xmlns:mc="http://schemas.openxmlformats.org/markup-compatibility/2006" xmlns:o="urn:schemas-microsoft-com:office:office" xmlns:r="http://schemas.openxmlformats.org/officeDocument/2006/relationships" xmlns:m="http://schemas.openxmlformats.org/officeDocument/2006/math" xmlns:v="urn:schemas-microsoft-com:vml" xmlns:wp14="http://schemas.microsoft.com/office/word/2010/wordprocessingDrawing" xmlns:wp="http://schemas.openxmlformats.org/drawingml/2006/wordprocessingDrawing" xmlns:w10="urn:schemas-microsoft-com:office:word" xmlns:w="http://schemas.openxmlformats.org/wordprocessingml/2006/main" xmlns:w14="http://schemas.microsoft.com/office/word/2010/wordml" xmlns:wpg="http://schemas.microsoft.com/office/word/2010/wordprocessingGroup" xmlns:wpi="http://schemas.microsoft.com/office/word/2010/wordprocessingInk" xmlns:wne="http://schemas.microsoft.com/office/word/2006/wordml" xmlns:wps="http://schemas.microsoft.com/office/word/2010/wordprocessingShape" mc:Ignorable="w14 wp14">
+<w:hdr xmlns:ve="http://schemas.openxmlformats.org/markup-compatibility/2006" xmlns:o="urn:schemas-microsoft-com:office:office" xmlns:r="http://schemas.openxmlformats.org/officeDocument/2006/relationships" xmlns:m="http://schemas.openxmlformats.org/officeDocument/2006/math" xmlns:v="urn:schemas-microsoft-com:vml" xmlns:wp="http://schemas.openxmlformats.org/drawingml/2006/wordprocessingDrawing" xmlns:w10="urn:schemas-microsoft-com:office:word" xmlns:w="http://schemas.openxmlformats.org/wordprocessingml/2006/main" xmlns:wne="http://schemas.microsoft.com/office/word/2006/wordml">
   <w:p>
     <w:pPr>
       <w:pStyle w:val="En-tte"/>
     </w:pPr>
     <w:r>
-      <w:t>{</w:t>
-    </w:r>
-    <w:proofErr w:type="gramStart"/>
-    <w:r>
-      <w:t>nom</w:t>
-    </w:r>
-    <w:proofErr w:type="gramEnd"/>
-    <w:r>
-      <w:t>} {</w:t>
-    </w:r>
-    <w:proofErr w:type="spellStart"/>
-    <w:proofErr w:type="gramStart"/>
-    <w:r>
-      <w:t>prenom</w:t>
-    </w:r>
-    <w:proofErr w:type="spellEnd"/>
-    <w:proofErr w:type="gramEnd"/>
-    <w:r>
-      <w:t>}</w:t>
+      <w:t>{nom} {prenom}</w:t>
     </w:r>
   </w:p>
 </w:hdr>
 </file>
 
 <file path=word/numbering.xml><?xml version="1.0" encoding="utf-8"?>
-<w:numbering xmlns:wpc="http://schemas.microsoft.com/office/word/2010/wordprocessingCanvas" xmlns:mc="http://schemas.openxmlformats.org/markup-compatibility/2006" xmlns:o="urn:schemas-microsoft-com:office:office" xmlns:r="http://schemas.openxmlformats.org/officeDocument/2006/relationships" xmlns:m="http://schemas.openxmlformats.org/officeDocument/2006/math" xmlns:v="urn:schemas-microsoft-com:vml" xmlns:wp14="http://schemas.microsoft.com/office/word/2010/wordprocessingDrawing" xmlns:wp="http://schemas.openxmlformats.org/drawingml/2006/wordprocessingDrawing" xmlns:w10="urn:schemas-microsoft-com:office:word" xmlns:w="http://schemas.openxmlformats.org/wordprocessingml/2006/main" xmlns:w14="http://schemas.microsoft.com/office/word/2010/wordml" xmlns:wpg="http://schemas.microsoft.com/office/word/2010/wordprocessingGroup" xmlns:wpi="http://schemas.microsoft.com/office/word/2010/wordprocessingInk" xmlns:wne="http://schemas.microsoft.com/office/word/2006/wordml" xmlns:wps="http://schemas.microsoft.com/office/word/2010/wordprocessingShape" mc:Ignorable="w14 wp14">
+<w:numbering xmlns:ve="http://schemas.openxmlformats.org/markup-compatibility/2006" xmlns:o="urn:schemas-microsoft-com:office:office" xmlns:r="http://schemas.openxmlformats.org/officeDocument/2006/relationships" xmlns:m="http://schemas.openxmlformats.org/officeDocument/2006/math" xmlns:v="urn:schemas-microsoft-com:vml" xmlns:wp="http://schemas.openxmlformats.org/drawingml/2006/wordprocessingDrawing" xmlns:w10="urn:schemas-microsoft-com:office:word" xmlns:w="http://schemas.openxmlformats.org/wordprocessingml/2006/main" xmlns:wne="http://schemas.microsoft.com/office/word/2006/wordml">
   <w:abstractNum w:abstractNumId="0">
     <w:nsid w:val="1DF57695"/>
     <w:multiLevelType w:val="hybridMultilevel"/>
@@ -491,7 +451,7 @@
 </file>
 
 <file path=word/styles.xml><?xml version="1.0" encoding="utf-8"?>
-<w:styles xmlns:mc="http://schemas.openxmlformats.org/markup-compatibility/2006" xmlns:r="http://schemas.openxmlformats.org/officeDocument/2006/relationships" xmlns:w="http://schemas.openxmlformats.org/wordprocessingml/2006/main" xmlns:w14="http://schemas.microsoft.com/office/word/2010/wordml" mc:Ignorable="w14">
+<w:styles xmlns:r="http://schemas.openxmlformats.org/officeDocument/2006/relationships" xmlns:w="http://schemas.openxmlformats.org/wordprocessingml/2006/main">
   <w:docDefaults>
     <w:rPrDefault>
       <w:rPr>
@@ -718,6 +678,7 @@
     <w:uiPriority w:val="99"/>
     <w:semiHidden/>
     <w:unhideWhenUsed/>
+    <w:qFormat/>
     <w:tblPr>
       <w:tblInd w:w="0" w:type="dxa"/>
       <w:tblCellMar>
@@ -1622,7 +1583,7 @@
 </file>
 
 <file path=customXml/itemProps1.xml><?xml version="1.0" encoding="utf-8"?>
-<ds:datastoreItem xmlns:ds="http://schemas.openxmlformats.org/officeDocument/2006/customXml" ds:itemID="{84BDB06B-E205-405E-B585-B2A2D187D282}">
+<ds:datastoreItem xmlns:ds="http://schemas.openxmlformats.org/officeDocument/2006/customXml" ds:itemID="{824EB69F-2165-4CFB-9212-4924A4427099}">
   <ds:schemaRefs>
     <ds:schemaRef ds:uri="http://schemas.openxmlformats.org/officeDocument/2006/bibliography"/>
   </ds:schemaRefs>

</xml_diff>